<commit_message>
final report before switching to google
</commit_message>
<xml_diff>
--- a/Report/report.docx
+++ b/Report/report.docx
@@ -2,171 +2,6 @@
 <file path=word/document.xml><?xml version="1.0" encoding="utf-8"?>
 <w:document xmlns:wpc="http://schemas.microsoft.com/office/word/2010/wordprocessingCanvas" xmlns:cx="http://schemas.microsoft.com/office/drawing/2014/chartex" xmlns:cx1="http://schemas.microsoft.com/office/drawing/2015/9/8/chartex" xmlns:cx2="http://schemas.microsoft.com/office/drawing/2015/10/21/chartex" xmlns:cx3="http://schemas.microsoft.com/office/drawing/2016/5/9/chartex" xmlns:cx4="http://schemas.microsoft.com/office/drawing/2016/5/10/chartex" xmlns:cx5="http://schemas.microsoft.com/office/drawing/2016/5/11/chartex" xmlns:cx6="http://schemas.microsoft.com/office/drawing/2016/5/12/chartex" xmlns:cx7="http://schemas.microsoft.com/office/drawing/2016/5/13/chartex" xmlns:cx8="http://schemas.microsoft.com/office/drawing/2016/5/14/chartex" xmlns:mc="http://schemas.openxmlformats.org/markup-compatibility/2006" xmlns:aink="http://schemas.microsoft.com/office/drawing/2016/ink" xmlns:am3d="http://schemas.microsoft.com/office/drawing/2017/model3d" xmlns:o="urn:schemas-microsoft-com:office:office" xmlns:r="http://schemas.openxmlformats.org/officeDocument/2006/relationships" xmlns:m="http://schemas.openxmlformats.org/officeDocument/2006/math" xmlns:v="urn:schemas-microsoft-com:vml" xmlns:wp14="http://schemas.microsoft.com/office/word/2010/wordprocessingDrawing" xmlns:wp="http://schemas.openxmlformats.org/drawingml/2006/wordprocessingDrawing" xmlns:w10="urn:schemas-microsoft-com:office:word" xmlns:w="http://schemas.openxmlformats.org/wordprocessingml/2006/main" xmlns:w14="http://schemas.microsoft.com/office/word/2010/wordml" xmlns:w15="http://schemas.microsoft.com/office/word/2012/wordml" xmlns:w16cid="http://schemas.microsoft.com/office/word/2016/wordml/cid" xmlns:w16se="http://schemas.microsoft.com/office/word/2015/wordml/symex" xmlns:wpg="http://schemas.microsoft.com/office/word/2010/wordprocessingGroup" xmlns:wpi="http://schemas.microsoft.com/office/word/2010/wordprocessingInk" xmlns:wne="http://schemas.microsoft.com/office/word/2006/wordml" xmlns:wps="http://schemas.microsoft.com/office/word/2010/wordprocessingShape" mc:Ignorable="w14 w15 w16se w16cid wp14">
   <w:body>
-    <w:p>
-      <w:r>
-        <w:rPr>
-          <w:b/>
-        </w:rPr>
-        <w:t xml:space="preserve">Interview with </w:t>
-      </w:r>
-      <w:proofErr w:type="spellStart"/>
-      <w:r>
-        <w:rPr>
-          <w:b/>
-        </w:rPr>
-        <w:t>Dea</w:t>
-      </w:r>
-      <w:proofErr w:type="spellEnd"/>
-      <w:r>
-        <w:rPr>
-          <w:b/>
-        </w:rPr>
-        <w:t xml:space="preserve"> Marie:</w:t>
-      </w:r>
-      <w:r>
-        <w:br/>
-        <w:t>The first interview we had with our client was unfortunately unable to occur on Friday the 8</w:t>
-      </w:r>
-      <w:r>
-        <w:rPr>
-          <w:vertAlign w:val="superscript"/>
-        </w:rPr>
-        <w:t>th</w:t>
-      </w:r>
-      <w:r>
-        <w:t xml:space="preserve"> because she was unable to meet with us. </w:t>
-      </w:r>
-      <w:proofErr w:type="gramStart"/>
-      <w:r>
-        <w:t>However</w:t>
-      </w:r>
-      <w:proofErr w:type="gramEnd"/>
-      <w:r>
-        <w:t xml:space="preserve"> on Monday the 11</w:t>
-      </w:r>
-      <w:r>
-        <w:rPr>
-          <w:vertAlign w:val="superscript"/>
-        </w:rPr>
-        <w:t>th</w:t>
-      </w:r>
-      <w:r>
-        <w:t xml:space="preserve"> we were able to arrange a late evening interview and get to finally meet her.</w:t>
-      </w:r>
-    </w:p>
-    <w:p>
-      <w:proofErr w:type="spellStart"/>
-      <w:r>
-        <w:t>Dea</w:t>
-      </w:r>
-      <w:proofErr w:type="spellEnd"/>
-      <w:r>
-        <w:t xml:space="preserve"> Marie left quite an i</w:t>
-      </w:r>
-      <w:bookmarkStart w:id="0" w:name="_GoBack"/>
-      <w:bookmarkEnd w:id="0"/>
-      <w:r>
-        <w:t>mpression on us based on what we learned about her over the weekend. A multi-talented artist who had already released a debut album (a quite good one at that). Our consensus is that she had lived up to her “reputation”.</w:t>
-      </w:r>
-    </w:p>
-    <w:p>
-      <w:r>
-        <w:t>We interviewed her in a small corner on the top level of our BAAA building, that quaint setup allowed for us to achieve a more intimate environment where she could feel comfortable and open up to us. We decided to go with a conversational/flexible interview with few pre-planned questions, this also contributed to the lighthearted atmosphere which allowed us to get to know her better.</w:t>
-      </w:r>
-    </w:p>
-    <w:p>
-      <w:r>
-        <w:t>The footage of the interview wasn’t very good cause of various limitations, however the audio was good and allowed us for some interesting things.</w:t>
-      </w:r>
-    </w:p>
-    <w:p>
-      <w:pPr>
-        <w:rPr>
-          <w:b/>
-        </w:rPr>
-      </w:pPr>
-      <w:r>
-        <w:rPr>
-          <w:b/>
-        </w:rPr>
-        <w:t>Second day:</w:t>
-      </w:r>
-    </w:p>
-    <w:p>
-      <w:r>
-        <w:t>After classes we gathered our group and started distributing work amongst ourselves. We also discussed various options for website layout, narrative structure, and what story we would like to tell.</w:t>
-      </w:r>
-    </w:p>
-    <w:p>
-      <w:r>
-        <w:t xml:space="preserve">We decided on a website that combines modern design with natural elements, which encapsulates who </w:t>
-      </w:r>
-      <w:proofErr w:type="spellStart"/>
-      <w:r>
-        <w:t>Dea</w:t>
-      </w:r>
-      <w:proofErr w:type="spellEnd"/>
-      <w:r>
-        <w:t xml:space="preserve"> is. We spoke with her about this idea and she was very interested in pursuing it, and eager to see the result.</w:t>
-      </w:r>
-    </w:p>
-    <w:p>
-      <w:pPr>
-        <w:rPr>
-          <w:color w:val="FF0000"/>
-        </w:rPr>
-      </w:pPr>
-      <w:r>
-        <w:t xml:space="preserve">We also started to work on our target audience </w:t>
-      </w:r>
-      <w:r>
-        <w:t>and our desk research</w:t>
-      </w:r>
-      <w:r>
-        <w:t>. We structured the personas using the Mulders method. After doing research we came up with these two users:</w:t>
-      </w:r>
-      <w:r>
-        <w:br/>
-        <w:t>Our first user is Mathilde, a young girl who is interested in pursuing music.</w:t>
-      </w:r>
-      <w:r>
-        <w:rPr>
-          <w:color w:val="FF0000"/>
-        </w:rPr>
-        <w:t xml:space="preserve"> [UNFINISHE]</w:t>
-      </w:r>
-    </w:p>
-    <w:p>
-      <w:pPr>
-        <w:rPr>
-          <w:color w:val="FF0000"/>
-        </w:rPr>
-      </w:pPr>
-      <w:r>
-        <w:t xml:space="preserve">Furthermore, we began working on sketches, brainstorming ideas, and creating </w:t>
-      </w:r>
-      <w:proofErr w:type="spellStart"/>
-      <w:r>
-        <w:t>moodboards</w:t>
-      </w:r>
-      <w:proofErr w:type="spellEnd"/>
-      <w:r>
-        <w:t xml:space="preserve">. </w:t>
-      </w:r>
-      <w:r>
-        <w:rPr>
-          <w:color w:val="FF0000"/>
-        </w:rPr>
-        <w:t>[UNFINISHED]</w:t>
-      </w:r>
-    </w:p>
-    <w:p>
-      <w:pPr>
-        <w:rPr>
-          <w:color w:val="FF0000"/>
-        </w:rPr>
-      </w:pPr>
-    </w:p>
     <w:p>
       <w:pPr>
         <w:rPr>
@@ -337,7 +172,7 @@
       <w:pPr>
         <w:rPr>
           <w:rFonts w:ascii="Arial" w:eastAsia="Times New Roman" w:hAnsi="Arial" w:cs="Arial"/>
-          <w:color w:val="222222"/>
+          <w:color w:val="FF0000"/>
           <w:sz w:val="21"/>
           <w:szCs w:val="21"/>
           <w:shd w:val="clear" w:color="auto" w:fill="FFFFFF"/>
@@ -462,9 +297,629 @@
     <w:p>
       <w:pPr>
         <w:rPr>
-          <w:color w:val="000000" w:themeColor="text1"/>
-        </w:rPr>
-      </w:pPr>
+          <w:rFonts w:ascii="Arial" w:eastAsia="Times New Roman" w:hAnsi="Arial" w:cs="Arial"/>
+          <w:color w:val="222222"/>
+          <w:sz w:val="21"/>
+          <w:szCs w:val="21"/>
+          <w:shd w:val="clear" w:color="auto" w:fill="FFFFFF"/>
+          <w:lang w:eastAsia="en-US"/>
+        </w:rPr>
+      </w:pPr>
+    </w:p>
+    <w:p>
+      <w:pPr>
+        <w:rPr>
+          <w:b/>
+          <w:color w:val="000000" w:themeColor="text1"/>
+        </w:rPr>
+      </w:pPr>
+      <w:r>
+        <w:rPr>
+          <w:b/>
+          <w:color w:val="000000" w:themeColor="text1"/>
+        </w:rPr>
+        <w:t>Methodology</w:t>
+      </w:r>
+    </w:p>
+    <w:p>
+      <w:pPr>
+        <w:rPr>
+          <w:color w:val="000000" w:themeColor="text1"/>
+        </w:rPr>
+      </w:pPr>
+      <w:r>
+        <w:rPr>
+          <w:color w:val="000000" w:themeColor="text1"/>
+        </w:rPr>
+        <w:t xml:space="preserve">First things first, the research we conducted was mostly desk research. Before our interview with </w:t>
+      </w:r>
+      <w:proofErr w:type="spellStart"/>
+      <w:r>
+        <w:rPr>
+          <w:color w:val="000000" w:themeColor="text1"/>
+        </w:rPr>
+        <w:t>Dea</w:t>
+      </w:r>
+      <w:proofErr w:type="spellEnd"/>
+      <w:r>
+        <w:rPr>
+          <w:color w:val="000000" w:themeColor="text1"/>
+        </w:rPr>
+        <w:t xml:space="preserve">-Marie we </w:t>
+      </w:r>
+      <w:proofErr w:type="gramStart"/>
+      <w:r>
+        <w:rPr>
+          <w:color w:val="000000" w:themeColor="text1"/>
+        </w:rPr>
+        <w:t>looked into</w:t>
+      </w:r>
+      <w:proofErr w:type="gramEnd"/>
+      <w:r>
+        <w:rPr>
+          <w:color w:val="000000" w:themeColor="text1"/>
+        </w:rPr>
+        <w:t xml:space="preserve"> some things like music consumption and other various statistics. After our interview we focused on crafting our personas in a way that made sense for our client.</w:t>
+      </w:r>
+    </w:p>
+    <w:p>
+      <w:pPr>
+        <w:rPr>
+          <w:color w:val="000000" w:themeColor="text1"/>
+        </w:rPr>
+      </w:pPr>
+      <w:r>
+        <w:rPr>
+          <w:color w:val="000000" w:themeColor="text1"/>
+        </w:rPr>
+        <w:t xml:space="preserve">Our product was theorized and developed in </w:t>
+      </w:r>
+      <w:proofErr w:type="gramStart"/>
+      <w:r>
+        <w:rPr>
+          <w:color w:val="000000" w:themeColor="text1"/>
+        </w:rPr>
+        <w:t>it’s</w:t>
+      </w:r>
+      <w:proofErr w:type="gramEnd"/>
+      <w:r>
+        <w:rPr>
+          <w:color w:val="000000" w:themeColor="text1"/>
+        </w:rPr>
+        <w:t xml:space="preserve"> early stages using sketching </w:t>
+      </w:r>
+      <w:r>
+        <w:rPr>
+          <w:color w:val="000000" w:themeColor="text1"/>
+        </w:rPr>
+        <w:t xml:space="preserve">and various other pen to paper methods such as </w:t>
+      </w:r>
+      <w:proofErr w:type="spellStart"/>
+      <w:r>
+        <w:rPr>
+          <w:color w:val="000000" w:themeColor="text1"/>
+        </w:rPr>
+        <w:t>mindmapping</w:t>
+      </w:r>
+      <w:proofErr w:type="spellEnd"/>
+      <w:r>
+        <w:rPr>
+          <w:color w:val="000000" w:themeColor="text1"/>
+        </w:rPr>
+        <w:t>. The mockups and various other designs for the report were made using the Adobe CC Suite.</w:t>
+      </w:r>
+    </w:p>
+    <w:p>
+      <w:pPr>
+        <w:rPr>
+          <w:color w:val="000000" w:themeColor="text1"/>
+        </w:rPr>
+      </w:pPr>
+      <w:r>
+        <w:rPr>
+          <w:color w:val="000000" w:themeColor="text1"/>
+        </w:rPr>
+        <w:t xml:space="preserve">We used Trello and Toggl for organization and time management. These two programs have proven their usefulness to us during the first semester, and as they </w:t>
+      </w:r>
+      <w:proofErr w:type="gramStart"/>
+      <w:r>
+        <w:rPr>
+          <w:color w:val="000000" w:themeColor="text1"/>
+        </w:rPr>
+        <w:t>say</w:t>
+      </w:r>
+      <w:proofErr w:type="gramEnd"/>
+      <w:r>
+        <w:rPr>
+          <w:color w:val="000000" w:themeColor="text1"/>
+        </w:rPr>
+        <w:t xml:space="preserve"> “if it </w:t>
+      </w:r>
+      <w:proofErr w:type="spellStart"/>
+      <w:r>
+        <w:rPr>
+          <w:color w:val="000000" w:themeColor="text1"/>
+        </w:rPr>
+        <w:t>ain’t</w:t>
+      </w:r>
+      <w:proofErr w:type="spellEnd"/>
+      <w:r>
+        <w:rPr>
+          <w:color w:val="000000" w:themeColor="text1"/>
+        </w:rPr>
+        <w:t xml:space="preserve"> broke, don’t fix it”.</w:t>
+      </w:r>
+    </w:p>
+    <w:p>
+      <w:pPr>
+        <w:rPr>
+          <w:color w:val="000000" w:themeColor="text1"/>
+        </w:rPr>
+      </w:pPr>
+      <w:r>
+        <w:rPr>
+          <w:color w:val="000000" w:themeColor="text1"/>
+        </w:rPr>
+        <w:t>For file sharing and collecting we originally began with Google Drive, but quickly switched to GitHub after noticing just how streamlined it makes the process and how useful it is.</w:t>
+      </w:r>
+    </w:p>
+    <w:p>
+      <w:pPr>
+        <w:rPr>
+          <w:color w:val="000000" w:themeColor="text1"/>
+        </w:rPr>
+      </w:pPr>
+      <w:r>
+        <w:rPr>
+          <w:color w:val="000000" w:themeColor="text1"/>
+        </w:rPr>
+        <w:t>We based our time estimation and project flow on the agile SCRUM method taught to us this semester. A few small changes to improve our quality of life may have occurred here and there but we made sure to stick to it as hard as we could.</w:t>
+      </w:r>
+    </w:p>
+    <w:p>
+      <w:pPr>
+        <w:rPr>
+          <w:color w:val="000000" w:themeColor="text1"/>
+        </w:rPr>
+      </w:pPr>
+      <w:r>
+        <w:rPr>
+          <w:color w:val="000000" w:themeColor="text1"/>
+        </w:rPr>
+        <w:t>Font sizes were determined using Modular Scale, a tool developed by designers at Adobe. This tool is incredibly useful at providing base character sizes which go well together.</w:t>
+      </w:r>
+    </w:p>
+    <w:p>
+      <w:pPr>
+        <w:rPr>
+          <w:color w:val="000000" w:themeColor="text1"/>
+        </w:rPr>
+      </w:pPr>
+      <w:r>
+        <w:rPr>
+          <w:color w:val="000000" w:themeColor="text1"/>
+        </w:rPr>
+        <w:t>Our coding was done in Adobe Brackets and Atom. Each group member has a separate reason for using which text editor they choose, and these are the text editors that were recommended to us by our teachers during the first and second semester respectfully.</w:t>
+      </w:r>
+    </w:p>
+    <w:p>
+      <w:pPr>
+        <w:rPr>
+          <w:color w:val="000000" w:themeColor="text1"/>
+        </w:rPr>
+      </w:pPr>
+      <w:r>
+        <w:rPr>
+          <w:color w:val="000000" w:themeColor="text1"/>
+        </w:rPr>
+        <w:t xml:space="preserve">In order to clone and fork our GitHub repository we used </w:t>
+      </w:r>
+      <w:proofErr w:type="spellStart"/>
+      <w:r>
+        <w:rPr>
+          <w:color w:val="000000" w:themeColor="text1"/>
+        </w:rPr>
+        <w:t>GitKraken</w:t>
+      </w:r>
+      <w:proofErr w:type="spellEnd"/>
+      <w:r>
+        <w:rPr>
+          <w:color w:val="000000" w:themeColor="text1"/>
+        </w:rPr>
+        <w:t>, an alternative to the GitHub desktop application. This program was suggested to us by our coding teacher during the second semester.</w:t>
+      </w:r>
+    </w:p>
+    <w:p>
+      <w:pPr>
+        <w:rPr>
+          <w:color w:val="FF0000"/>
+        </w:rPr>
+      </w:pPr>
+      <w:r>
+        <w:rPr>
+          <w:color w:val="FF0000"/>
+        </w:rPr>
+        <w:t xml:space="preserve">[HOW WE SAY WHO DID </w:t>
+      </w:r>
+      <w:proofErr w:type="gramStart"/>
+      <w:r>
+        <w:rPr>
+          <w:color w:val="FF0000"/>
+        </w:rPr>
+        <w:t xml:space="preserve">WHAT] </w:t>
+      </w:r>
+      <w:r>
+        <w:rPr>
+          <w:color w:val="FF0000"/>
+        </w:rPr>
+        <w:t xml:space="preserve"> </w:t>
+      </w:r>
+      <w:r>
+        <w:rPr>
+          <w:color w:val="FF0000"/>
+        </w:rPr>
+        <w:t>+</w:t>
+      </w:r>
+      <w:proofErr w:type="gramEnd"/>
+      <w:r>
+        <w:rPr>
+          <w:color w:val="FF0000"/>
+        </w:rPr>
+        <w:t xml:space="preserve"> [user testing and shit]</w:t>
+      </w:r>
+    </w:p>
+    <w:p>
+      <w:pPr>
+        <w:rPr>
+          <w:b/>
+        </w:rPr>
+      </w:pPr>
+      <w:r>
+        <w:rPr>
+          <w:b/>
+        </w:rPr>
+        <w:t>Client Analysis</w:t>
+      </w:r>
+    </w:p>
+    <w:p>
+      <w:r>
+        <w:lastRenderedPageBreak/>
+        <w:t xml:space="preserve">Our client is </w:t>
+      </w:r>
+      <w:proofErr w:type="spellStart"/>
+      <w:r>
+        <w:t>Dea</w:t>
+      </w:r>
+      <w:proofErr w:type="spellEnd"/>
+      <w:r>
+        <w:t xml:space="preserve"> Marie, a multi-talented artist who specializes in percussion. She is </w:t>
+      </w:r>
+      <w:proofErr w:type="gramStart"/>
+      <w:r>
+        <w:t>a very unique</w:t>
+      </w:r>
+      <w:proofErr w:type="gramEnd"/>
+      <w:r>
+        <w:t xml:space="preserve"> individual and we wanted to capture that in our web documentary of her. She has an affinity for spirituality and feels very close to nature. </w:t>
+      </w:r>
+    </w:p>
+    <w:p>
+      <w:r>
+        <w:rPr>
+          <w:b/>
+        </w:rPr>
+        <w:t xml:space="preserve">Interview with </w:t>
+      </w:r>
+      <w:proofErr w:type="spellStart"/>
+      <w:r>
+        <w:rPr>
+          <w:b/>
+        </w:rPr>
+        <w:t>Dea</w:t>
+      </w:r>
+      <w:proofErr w:type="spellEnd"/>
+      <w:r>
+        <w:rPr>
+          <w:b/>
+        </w:rPr>
+        <w:t xml:space="preserve"> Marie:</w:t>
+      </w:r>
+      <w:r>
+        <w:br/>
+        <w:t>The first interview we had with our client was unfortunately unable to occur on Friday the 8</w:t>
+      </w:r>
+      <w:r>
+        <w:rPr>
+          <w:vertAlign w:val="superscript"/>
+        </w:rPr>
+        <w:t>th</w:t>
+      </w:r>
+      <w:r>
+        <w:t xml:space="preserve"> because she was unable to meet with us. </w:t>
+      </w:r>
+      <w:proofErr w:type="gramStart"/>
+      <w:r>
+        <w:t>However</w:t>
+      </w:r>
+      <w:proofErr w:type="gramEnd"/>
+      <w:r>
+        <w:t xml:space="preserve"> on Monday the 11</w:t>
+      </w:r>
+      <w:r>
+        <w:rPr>
+          <w:vertAlign w:val="superscript"/>
+        </w:rPr>
+        <w:t>th</w:t>
+      </w:r>
+      <w:r>
+        <w:t xml:space="preserve"> we were able to arrange a late evening interview and get to finally meet her.</w:t>
+      </w:r>
+    </w:p>
+    <w:p>
+      <w:proofErr w:type="spellStart"/>
+      <w:r>
+        <w:t>Dea</w:t>
+      </w:r>
+      <w:proofErr w:type="spellEnd"/>
+      <w:r>
+        <w:t xml:space="preserve"> Marie left quite an impression on us based on what we learned about her over the weekend. A multi-talented artist who had already released a debut album (a quite good one at that). Our consensus is that she had lived up to her “reputation”.</w:t>
+      </w:r>
+    </w:p>
+    <w:p>
+      <w:r>
+        <w:t xml:space="preserve">We interviewed her in a small corner on the top level of our BAAA building, that quaint setup allowed for us to achieve a more intimate environment where she could feel comfortable and </w:t>
+      </w:r>
+      <w:proofErr w:type="gramStart"/>
+      <w:r>
+        <w:t>open up</w:t>
+      </w:r>
+      <w:proofErr w:type="gramEnd"/>
+      <w:r>
+        <w:t xml:space="preserve"> to us. We decided to go with a conversational/flexible interview with few pre-planned questions, this also contributed to the lighthearted atmosphere which allowed us to get to know her better.</w:t>
+      </w:r>
+    </w:p>
+    <w:p>
+      <w:r>
+        <w:t xml:space="preserve">The footage of the interview wasn’t very good cause of various </w:t>
+      </w:r>
+      <w:proofErr w:type="gramStart"/>
+      <w:r>
+        <w:t>limitations,</w:t>
+      </w:r>
+      <w:proofErr w:type="gramEnd"/>
+      <w:r>
+        <w:t xml:space="preserve"> however the audio was good and allowed us for some interesting things.</w:t>
+      </w:r>
+    </w:p>
+    <w:p>
+      <w:pPr>
+        <w:rPr>
+          <w:b/>
+        </w:rPr>
+      </w:pPr>
+    </w:p>
+    <w:p>
+      <w:pPr>
+        <w:rPr>
+          <w:b/>
+        </w:rPr>
+      </w:pPr>
+      <w:r>
+        <w:rPr>
+          <w:b/>
+        </w:rPr>
+        <w:t>Target Audience</w:t>
+      </w:r>
+    </w:p>
+    <w:p>
+      <w:r>
+        <w:t xml:space="preserve">After our interview with </w:t>
+      </w:r>
+      <w:proofErr w:type="spellStart"/>
+      <w:r>
+        <w:t>Dea</w:t>
+      </w:r>
+      <w:proofErr w:type="spellEnd"/>
+      <w:r>
+        <w:t xml:space="preserve"> we </w:t>
+      </w:r>
+      <w:r>
+        <w:t xml:space="preserve">started to work on our target audience and our desk research. We structured the personas using the Mulders method. </w:t>
+      </w:r>
+      <w:r>
+        <w:t>We did some</w:t>
+      </w:r>
+      <w:r>
+        <w:t xml:space="preserve"> research </w:t>
+      </w:r>
+      <w:r>
+        <w:t>and</w:t>
+      </w:r>
+      <w:r>
+        <w:t xml:space="preserve"> came up with these two users:</w:t>
+      </w:r>
+    </w:p>
+    <w:p>
+      <w:r>
+        <w:t xml:space="preserve">Our first user is Mathilde Larsen, a young girl who is interested in pursuing music. Mathilde’s age and interest in music is based on a New York Times article, which states: </w:t>
+      </w:r>
+      <w:r>
+        <w:br/>
+        <w:t>“What about women? On average, their favorite songs came out when they were 13. The most important period for women were the ages 11 to 14.”</w:t>
+      </w:r>
+      <w:sdt>
+        <w:sdtPr>
+          <w:id w:val="-414243111"/>
+          <w:citation/>
+        </w:sdtPr>
+        <w:sdtContent>
+          <w:r>
+            <w:fldChar w:fldCharType="begin"/>
+          </w:r>
+          <w:r>
+            <w:instrText xml:space="preserve"> CITATION Set18 \l 1033 </w:instrText>
+          </w:r>
+          <w:r>
+            <w:fldChar w:fldCharType="separate"/>
+          </w:r>
+          <w:r>
+            <w:rPr>
+              <w:noProof/>
+            </w:rPr>
+            <w:t xml:space="preserve"> </w:t>
+          </w:r>
+          <w:r>
+            <w:rPr>
+              <w:noProof/>
+            </w:rPr>
+            <w:t>(Stephens-Davidowitz, 2018)</w:t>
+          </w:r>
+          <w:r>
+            <w:fldChar w:fldCharType="end"/>
+          </w:r>
+        </w:sdtContent>
+      </w:sdt>
+      <w:r>
+        <w:t xml:space="preserve"> </w:t>
+      </w:r>
+      <w:r>
+        <w:br/>
+        <w:t>The author conducted a survey which showed that early teenage years are when people generally form their taste.</w:t>
+      </w:r>
+      <w:r>
+        <w:br/>
+        <w:t xml:space="preserve">Her name is based on data taken from </w:t>
+      </w:r>
+      <w:proofErr w:type="spellStart"/>
+      <w:r>
+        <w:t>StatBank</w:t>
+      </w:r>
+      <w:proofErr w:type="spellEnd"/>
+      <w:r>
+        <w:t xml:space="preserve"> Denmark (links in Bibliography)</w:t>
+      </w:r>
+      <w:sdt>
+        <w:sdtPr>
+          <w:id w:val="-1283566210"/>
+          <w:citation/>
+        </w:sdtPr>
+        <w:sdtContent>
+          <w:r>
+            <w:fldChar w:fldCharType="begin"/>
+          </w:r>
+          <w:r>
+            <w:instrText xml:space="preserve">CITATION Nam19 \l 1033 </w:instrText>
+          </w:r>
+          <w:r>
+            <w:fldChar w:fldCharType="separate"/>
+          </w:r>
+          <w:r>
+            <w:rPr>
+              <w:noProof/>
+            </w:rPr>
+            <w:t xml:space="preserve"> </w:t>
+          </w:r>
+          <w:r>
+            <w:rPr>
+              <w:noProof/>
+            </w:rPr>
+            <w:t>(StatBank, 2019)</w:t>
+          </w:r>
+          <w:r>
+            <w:fldChar w:fldCharType="end"/>
+          </w:r>
+        </w:sdtContent>
+      </w:sdt>
+      <w:sdt>
+        <w:sdtPr>
+          <w:id w:val="555828148"/>
+          <w:citation/>
+        </w:sdtPr>
+        <w:sdtContent>
+          <w:r>
+            <w:fldChar w:fldCharType="begin"/>
+          </w:r>
+          <w:r>
+            <w:instrText xml:space="preserve">CITATION Sta19 \l 1033 </w:instrText>
+          </w:r>
+          <w:r>
+            <w:fldChar w:fldCharType="separate"/>
+          </w:r>
+          <w:r>
+            <w:rPr>
+              <w:noProof/>
+            </w:rPr>
+            <w:t xml:space="preserve"> </w:t>
+          </w:r>
+          <w:r>
+            <w:rPr>
+              <w:noProof/>
+            </w:rPr>
+            <w:t>(StatBank, n.d.)</w:t>
+          </w:r>
+          <w:r>
+            <w:fldChar w:fldCharType="end"/>
+          </w:r>
+        </w:sdtContent>
+      </w:sdt>
+    </w:p>
+    <w:p>
+      <w:pPr>
+        <w:rPr>
+          <w:color w:val="FF0000"/>
+        </w:rPr>
+      </w:pPr>
+      <w:r>
+        <w:t xml:space="preserve">The second user is Kasper Nielsen, a </w:t>
+      </w:r>
+      <w:proofErr w:type="gramStart"/>
+      <w:r>
+        <w:t>32 year old</w:t>
+      </w:r>
+      <w:proofErr w:type="gramEnd"/>
+      <w:r>
+        <w:t xml:space="preserve"> music promoter. His interest in Football, as well as his First and Last names are based on data gathered on </w:t>
+      </w:r>
+      <w:proofErr w:type="spellStart"/>
+      <w:r>
+        <w:t>StatBank</w:t>
+      </w:r>
+      <w:proofErr w:type="spellEnd"/>
+      <w:r>
+        <w:t xml:space="preserve"> Denmark (links in Bibliography)</w:t>
+      </w:r>
+      <w:r>
+        <w:rPr>
+          <w:color w:val="FF0000"/>
+        </w:rPr>
+        <w:t xml:space="preserve"> </w:t>
+      </w:r>
+      <w:sdt>
+        <w:sdtPr>
+          <w:id w:val="-1416474545"/>
+          <w:citation/>
+        </w:sdtPr>
+        <w:sdtContent>
+          <w:r>
+            <w:fldChar w:fldCharType="begin"/>
+          </w:r>
+          <w:r>
+            <w:instrText xml:space="preserve"> CITATION Sta191 \l 1033 </w:instrText>
+          </w:r>
+          <w:r>
+            <w:fldChar w:fldCharType="separate"/>
+          </w:r>
+          <w:r>
+            <w:rPr>
+              <w:noProof/>
+            </w:rPr>
+            <w:t>(StatBank, n.d.)</w:t>
+          </w:r>
+          <w:r>
+            <w:fldChar w:fldCharType="end"/>
+          </w:r>
+        </w:sdtContent>
+      </w:sdt>
     </w:p>
     <w:p>
       <w:pPr>
@@ -610,7 +1065,14 @@
         <w:rPr>
           <w:rFonts w:ascii="Arial" w:eastAsia="Times New Roman" w:hAnsi="Arial" w:cs="Times New Roman"/>
         </w:rPr>
-        <w:t xml:space="preserve"> We tried to understand what kind of person </w:t>
+        <w:t xml:space="preserve"> We tried to </w:t>
+      </w:r>
+      <w:r>
+        <w:rPr>
+          <w:rFonts w:ascii="Arial" w:eastAsia="Times New Roman" w:hAnsi="Arial" w:cs="Times New Roman"/>
+        </w:rPr>
+        <w:lastRenderedPageBreak/>
+        <w:t xml:space="preserve">understand what kind of person </w:t>
       </w:r>
       <w:proofErr w:type="spellStart"/>
       <w:r>
@@ -999,9 +1461,309 @@
         <w:rPr>
           <w:b/>
         </w:rPr>
-        <w:lastRenderedPageBreak/>
         <w:t>Mock-ups</w:t>
       </w:r>
+    </w:p>
+    <w:p>
+      <w:r>
+        <w:rPr>
+          <w:b/>
+        </w:rPr>
+        <w:t>//Matija</w:t>
+      </w:r>
+      <w:r>
+        <w:rPr>
+          <w:b/>
+        </w:rPr>
+        <w:br/>
+      </w:r>
+      <w:r>
+        <w:t xml:space="preserve">We decided on a website that combines modern design with natural elements, which encapsulates who </w:t>
+      </w:r>
+      <w:proofErr w:type="spellStart"/>
+      <w:r>
+        <w:t>Dea</w:t>
+      </w:r>
+      <w:proofErr w:type="spellEnd"/>
+      <w:r>
+        <w:t xml:space="preserve"> is. We spoke with her about this idea and she was very interested in pursuing it, and eager to see the result.</w:t>
+      </w:r>
+    </w:p>
+    <w:p>
+      <w:pPr>
+        <w:rPr>
+          <w:b/>
+        </w:rPr>
+      </w:pPr>
+    </w:p>
+    <w:p>
+      <w:pPr>
+        <w:rPr>
+          <w:b/>
+        </w:rPr>
+      </w:pPr>
+      <w:bookmarkStart w:id="0" w:name="_GoBack"/>
+      <w:bookmarkEnd w:id="0"/>
+    </w:p>
+    <w:sdt>
+      <w:sdtPr>
+        <w:id w:val="-1476438319"/>
+        <w:docPartObj>
+          <w:docPartGallery w:val="Bibliographies"/>
+          <w:docPartUnique/>
+        </w:docPartObj>
+      </w:sdtPr>
+      <w:sdtEndPr>
+        <w:rPr>
+          <w:rFonts w:asciiTheme="minorHAnsi" w:eastAsiaTheme="minorEastAsia" w:hAnsiTheme="minorHAnsi" w:cstheme="minorBidi"/>
+          <w:color w:val="auto"/>
+          <w:sz w:val="22"/>
+          <w:szCs w:val="22"/>
+          <w:lang w:eastAsia="ja-JP"/>
+        </w:rPr>
+      </w:sdtEndPr>
+      <w:sdtContent>
+        <w:p>
+          <w:pPr>
+            <w:pStyle w:val="Heading1"/>
+          </w:pPr>
+          <w:r>
+            <w:t>References</w:t>
+          </w:r>
+        </w:p>
+        <w:sdt>
+          <w:sdtPr>
+            <w:id w:val="-573587230"/>
+            <w:bibliography/>
+          </w:sdtPr>
+          <w:sdtContent>
+            <w:p>
+              <w:pPr>
+                <w:pStyle w:val="Bibliography"/>
+                <w:rPr>
+                  <w:noProof/>
+                  <w:sz w:val="24"/>
+                  <w:szCs w:val="24"/>
+                </w:rPr>
+              </w:pPr>
+              <w:r>
+                <w:fldChar w:fldCharType="begin"/>
+              </w:r>
+              <w:r>
+                <w:instrText xml:space="preserve"> BIBLIOGRAPHY </w:instrText>
+              </w:r>
+              <w:r>
+                <w:fldChar w:fldCharType="separate"/>
+              </w:r>
+              <w:r>
+                <w:rPr>
+                  <w:noProof/>
+                </w:rPr>
+                <w:t xml:space="preserve">StatBank, 2019. </w:t>
+              </w:r>
+              <w:r>
+                <w:rPr>
+                  <w:i/>
+                  <w:iCs/>
+                  <w:noProof/>
+                </w:rPr>
+                <w:t xml:space="preserve">Stat Bank Denmark. </w:t>
+              </w:r>
+              <w:r>
+                <w:rPr>
+                  <w:noProof/>
+                </w:rPr>
+                <w:t xml:space="preserve">[Online] </w:t>
+              </w:r>
+              <w:r>
+                <w:rPr>
+                  <w:noProof/>
+                </w:rPr>
+                <w:br/>
+                <w:t xml:space="preserve">Available at: </w:t>
+              </w:r>
+              <w:r>
+                <w:rPr>
+                  <w:noProof/>
+                  <w:u w:val="single"/>
+                </w:rPr>
+                <w:t>https://www.dst.dk/en/Statistik/emner/befolkning-og-valg/navne/navne-i-hele-befolkningen#</w:t>
+              </w:r>
+              <w:r>
+                <w:rPr>
+                  <w:noProof/>
+                </w:rPr>
+                <w:br/>
+                <w:t>[Accessed 15 02 2019].</w:t>
+              </w:r>
+            </w:p>
+            <w:p>
+              <w:pPr>
+                <w:pStyle w:val="Bibliography"/>
+                <w:rPr>
+                  <w:noProof/>
+                </w:rPr>
+              </w:pPr>
+              <w:r>
+                <w:rPr>
+                  <w:noProof/>
+                </w:rPr>
+                <w:t xml:space="preserve">StatBank, n.d. </w:t>
+              </w:r>
+              <w:r>
+                <w:rPr>
+                  <w:i/>
+                  <w:iCs/>
+                  <w:noProof/>
+                </w:rPr>
+                <w:t xml:space="preserve">Stat Bank Denmark. </w:t>
+              </w:r>
+              <w:r>
+                <w:rPr>
+                  <w:noProof/>
+                </w:rPr>
+                <w:t xml:space="preserve">[Online] </w:t>
+              </w:r>
+              <w:r>
+                <w:rPr>
+                  <w:noProof/>
+                </w:rPr>
+                <w:br/>
+                <w:t xml:space="preserve">Available at: </w:t>
+              </w:r>
+              <w:r>
+                <w:rPr>
+                  <w:noProof/>
+                  <w:u w:val="single"/>
+                </w:rPr>
+                <w:t>https://www.statbank.dk/statbank5a/selectvarval/define.asp?PLanguage=1&amp;subword=tabsel&amp;MainTable=IDRAKT01&amp;PXSId=209181&amp;tablestyle=&amp;ST=SD&amp;buttons=0</w:t>
+              </w:r>
+              <w:r>
+                <w:rPr>
+                  <w:noProof/>
+                </w:rPr>
+                <w:br/>
+                <w:t>[Accessed 15 02 2019].</w:t>
+              </w:r>
+            </w:p>
+            <w:p>
+              <w:pPr>
+                <w:pStyle w:val="Bibliography"/>
+                <w:rPr>
+                  <w:noProof/>
+                </w:rPr>
+              </w:pPr>
+              <w:r>
+                <w:rPr>
+                  <w:noProof/>
+                </w:rPr>
+                <w:t xml:space="preserve">StatBank, n.d. </w:t>
+              </w:r>
+              <w:r>
+                <w:rPr>
+                  <w:i/>
+                  <w:iCs/>
+                  <w:noProof/>
+                </w:rPr>
+                <w:t xml:space="preserve">Stat Bank Denmark. </w:t>
+              </w:r>
+              <w:r>
+                <w:rPr>
+                  <w:noProof/>
+                </w:rPr>
+                <w:t xml:space="preserve">[Online] </w:t>
+              </w:r>
+              <w:r>
+                <w:rPr>
+                  <w:noProof/>
+                </w:rPr>
+                <w:br/>
+                <w:t xml:space="preserve">Available at: </w:t>
+              </w:r>
+              <w:r>
+                <w:rPr>
+                  <w:noProof/>
+                  <w:u w:val="single"/>
+                </w:rPr>
+                <w:t>https://www.dst.dk/en/Statistik/emner/befolkning-og-valg/navne/navne-til-nyfoedte</w:t>
+              </w:r>
+              <w:r>
+                <w:rPr>
+                  <w:noProof/>
+                </w:rPr>
+                <w:br/>
+                <w:t>[Accessed 15 02 2019].</w:t>
+              </w:r>
+            </w:p>
+            <w:p>
+              <w:pPr>
+                <w:pStyle w:val="Bibliography"/>
+                <w:rPr>
+                  <w:noProof/>
+                </w:rPr>
+              </w:pPr>
+              <w:r>
+                <w:rPr>
+                  <w:noProof/>
+                </w:rPr>
+                <w:t xml:space="preserve">Stephens-Davidowitz, S., 2018. </w:t>
+              </w:r>
+              <w:r>
+                <w:rPr>
+                  <w:i/>
+                  <w:iCs/>
+                  <w:noProof/>
+                </w:rPr>
+                <w:t xml:space="preserve">New York Times. </w:t>
+              </w:r>
+              <w:r>
+                <w:rPr>
+                  <w:noProof/>
+                </w:rPr>
+                <w:t xml:space="preserve">[Online] </w:t>
+              </w:r>
+              <w:r>
+                <w:rPr>
+                  <w:noProof/>
+                </w:rPr>
+                <w:br/>
+                <w:t xml:space="preserve">Available at: </w:t>
+              </w:r>
+              <w:r>
+                <w:rPr>
+                  <w:noProof/>
+                  <w:u w:val="single"/>
+                </w:rPr>
+                <w:t>https://www.nytimes.com/2018/02/10/opinion/sunday/favorite-songs.html</w:t>
+              </w:r>
+              <w:r>
+                <w:rPr>
+                  <w:noProof/>
+                </w:rPr>
+                <w:br/>
+                <w:t>[Accessed 15 02 2019].</w:t>
+              </w:r>
+            </w:p>
+            <w:p>
+              <w:r>
+                <w:rPr>
+                  <w:b/>
+                  <w:bCs/>
+                  <w:noProof/>
+                </w:rPr>
+                <w:fldChar w:fldCharType="end"/>
+              </w:r>
+            </w:p>
+          </w:sdtContent>
+        </w:sdt>
+      </w:sdtContent>
+    </w:sdt>
+    <w:p>
+      <w:pPr>
+        <w:rPr>
+          <w:b/>
+        </w:rPr>
+      </w:pPr>
     </w:p>
     <w:p>
       <w:r>
@@ -1416,6 +2178,28 @@
     <w:name w:val="Normal"/>
     <w:qFormat/>
   </w:style>
+  <w:style w:type="paragraph" w:styleId="Heading1">
+    <w:name w:val="heading 1"/>
+    <w:basedOn w:val="Normal"/>
+    <w:next w:val="Normal"/>
+    <w:link w:val="Heading1Char"/>
+    <w:uiPriority w:val="9"/>
+    <w:qFormat/>
+    <w:rsid w:val="00572BDD"/>
+    <w:pPr>
+      <w:keepNext/>
+      <w:keepLines/>
+      <w:spacing w:before="240" w:after="0"/>
+      <w:outlineLvl w:val="0"/>
+    </w:pPr>
+    <w:rPr>
+      <w:rFonts w:asciiTheme="majorHAnsi" w:eastAsiaTheme="majorEastAsia" w:hAnsiTheme="majorHAnsi" w:cstheme="majorBidi"/>
+      <w:color w:val="2F5496" w:themeColor="accent1" w:themeShade="BF"/>
+      <w:sz w:val="32"/>
+      <w:szCs w:val="32"/>
+      <w:lang w:eastAsia="en-US"/>
+    </w:rPr>
+  </w:style>
   <w:style w:type="character" w:default="1" w:styleId="DefaultParagraphFont">
     <w:name w:val="Default Paragraph Font"/>
     <w:uiPriority w:val="1"/>
@@ -1442,6 +2226,28 @@
     <w:uiPriority w:val="99"/>
     <w:semiHidden/>
     <w:unhideWhenUsed/>
+  </w:style>
+  <w:style w:type="character" w:customStyle="1" w:styleId="Heading1Char">
+    <w:name w:val="Heading 1 Char"/>
+    <w:basedOn w:val="DefaultParagraphFont"/>
+    <w:link w:val="Heading1"/>
+    <w:uiPriority w:val="9"/>
+    <w:rsid w:val="00572BDD"/>
+    <w:rPr>
+      <w:rFonts w:asciiTheme="majorHAnsi" w:eastAsiaTheme="majorEastAsia" w:hAnsiTheme="majorHAnsi" w:cstheme="majorBidi"/>
+      <w:color w:val="2F5496" w:themeColor="accent1" w:themeShade="BF"/>
+      <w:sz w:val="32"/>
+      <w:szCs w:val="32"/>
+      <w:lang w:eastAsia="en-US"/>
+    </w:rPr>
+  </w:style>
+  <w:style w:type="paragraph" w:styleId="Bibliography">
+    <w:name w:val="Bibliography"/>
+    <w:basedOn w:val="Normal"/>
+    <w:next w:val="Normal"/>
+    <w:uiPriority w:val="37"/>
+    <w:unhideWhenUsed/>
+    <w:rsid w:val="00572BDD"/>
   </w:style>
 </w:styles>
 </file>
@@ -1739,4 +2545,102 @@
     </a:ext>
   </a:extLst>
 </a:theme>
+</file>
+
+<file path=customXml/item1.xml><?xml version="1.0" encoding="utf-8"?>
+<b:Sources xmlns:b="http://schemas.openxmlformats.org/officeDocument/2006/bibliography" xmlns="http://schemas.openxmlformats.org/officeDocument/2006/bibliography" SelectedStyle="\HarvardAnglia2008OfficeOnline.xsl" StyleName="Harvard - Anglia" Version="2008">
+  <b:Source>
+    <b:Tag>Set18</b:Tag>
+    <b:SourceType>DocumentFromInternetSite</b:SourceType>
+    <b:Guid>{738C1602-7C82-4147-89A7-8DCCF1896D66}</b:Guid>
+    <b:Author>
+      <b:Author>
+        <b:NameList>
+          <b:Person>
+            <b:Last>Stephens-Davidowitz</b:Last>
+            <b:First>Seth</b:First>
+          </b:Person>
+        </b:NameList>
+      </b:Author>
+    </b:Author>
+    <b:Title>New York Times</b:Title>
+    <b:Year>2018</b:Year>
+    <b:Month>02</b:Month>
+    <b:Day>10</b:Day>
+    <b:YearAccessed>2019</b:YearAccessed>
+    <b:MonthAccessed>02</b:MonthAccessed>
+    <b:DayAccessed>15</b:DayAccessed>
+    <b:URL>https://www.nytimes.com/2018/02/10/opinion/sunday/favorite-songs.html</b:URL>
+    <b:RefOrder>1</b:RefOrder>
+  </b:Source>
+  <b:Source>
+    <b:Tag>Sta191</b:Tag>
+    <b:SourceType>InternetSite</b:SourceType>
+    <b:Guid>{0E050551-5A2E-481E-93E5-7CC1766A9E09}</b:Guid>
+    <b:Author>
+      <b:Author>
+        <b:NameList>
+          <b:Person>
+            <b:Last>StatBank</b:Last>
+          </b:Person>
+        </b:NameList>
+      </b:Author>
+    </b:Author>
+    <b:Title>Stat Bank Denmark</b:Title>
+    <b:YearAccessed>2019</b:YearAccessed>
+    <b:MonthAccessed>02</b:MonthAccessed>
+    <b:DayAccessed>15</b:DayAccessed>
+    <b:URL>https://www.statbank.dk/statbank5a/selectvarval/define.asp?PLanguage=1&amp;subword=tabsel&amp;MainTable=IDRAKT01&amp;PXSId=209181&amp;tablestyle=&amp;ST=SD&amp;buttons=0</b:URL>
+    <b:RefOrder>4</b:RefOrder>
+  </b:Source>
+  <b:Source>
+    <b:Tag>Sta19</b:Tag>
+    <b:SourceType>InternetSite</b:SourceType>
+    <b:Guid>{5F15A2DB-1B87-44E1-9374-2BE43343F492}</b:Guid>
+    <b:Title>Stat Bank Denmark</b:Title>
+    <b:YearAccessed>2019</b:YearAccessed>
+    <b:MonthAccessed>02</b:MonthAccessed>
+    <b:DayAccessed>15</b:DayAccessed>
+    <b:URL>https://www.dst.dk/en/Statistik/emner/befolkning-og-valg/navne/navne-til-nyfoedte</b:URL>
+    <b:Author>
+      <b:Author>
+        <b:NameList>
+          <b:Person>
+            <b:Last>StatBank</b:Last>
+          </b:Person>
+        </b:NameList>
+      </b:Author>
+    </b:Author>
+    <b:RefOrder>3</b:RefOrder>
+  </b:Source>
+  <b:Source>
+    <b:Tag>Nam19</b:Tag>
+    <b:SourceType>InternetSite</b:SourceType>
+    <b:Guid>{F2D12D8D-E925-4A69-AE39-E13BD6FA5BCC}</b:Guid>
+    <b:Title>Stat Bank Denmark</b:Title>
+    <b:Year>2019</b:Year>
+    <b:YearAccessed>2019</b:YearAccessed>
+    <b:MonthAccessed>02</b:MonthAccessed>
+    <b:DayAccessed>15</b:DayAccessed>
+    <b:URL>https://www.dst.dk/en/Statistik/emner/befolkning-og-valg/navne/navne-i-hele-befolkningen#</b:URL>
+    <b:Author>
+      <b:Author>
+        <b:NameList>
+          <b:Person>
+            <b:Last>StatBank</b:Last>
+          </b:Person>
+        </b:NameList>
+      </b:Author>
+    </b:Author>
+    <b:RefOrder>2</b:RefOrder>
+  </b:Source>
+</b:Sources>
+</file>
+
+<file path=customXml/itemProps1.xml><?xml version="1.0" encoding="utf-8"?>
+<ds:datastoreItem xmlns:ds="http://schemas.openxmlformats.org/officeDocument/2006/customXml" ds:itemID="{E630757A-61FE-460E-8A1D-6B3682351B5D}">
+  <ds:schemaRefs>
+    <ds:schemaRef ds:uri="http://schemas.openxmlformats.org/officeDocument/2006/bibliography"/>
+  </ds:schemaRefs>
+</ds:datastoreItem>
 </file>
</xml_diff>